<commit_message>
uml y otros docuemntos hechos
</commit_message>
<xml_diff>
--- a/SISTEMA DE CONTROL DE ASISTECIA.docx
+++ b/SISTEMA DE CONTROL DE ASISTECIA.docx
@@ -1,6 +1,6 @@
 
 <file path=word/document.xml><?xml version="1.0" encoding="utf-8"?>
-<w:document xmlns:wpc="http://schemas.microsoft.com/office/word/2010/wordprocessingCanvas" xmlns:cx="http://schemas.microsoft.com/office/drawing/2014/chartex" xmlns:cx1="http://schemas.microsoft.com/office/drawing/2015/9/8/chartex" xmlns:cx2="http://schemas.microsoft.com/office/drawing/2015/10/21/chartex" xmlns:cx3="http://schemas.microsoft.com/office/drawing/2016/5/9/chartex" xmlns:cx4="http://schemas.microsoft.com/office/drawing/2016/5/10/chartex" xmlns:cx5="http://schemas.microsoft.com/office/drawing/2016/5/11/chartex" xmlns:cx6="http://schemas.microsoft.com/office/drawing/2016/5/12/chartex" xmlns:cx7="http://schemas.microsoft.com/office/drawing/2016/5/13/chartex" xmlns:cx8="http://schemas.microsoft.com/office/drawing/2016/5/14/chartex" xmlns:mc="http://schemas.openxmlformats.org/markup-compatibility/2006" xmlns:aink="http://schemas.microsoft.com/office/drawing/2016/ink" xmlns:am3d="http://schemas.microsoft.com/office/drawing/2017/model3d" xmlns:o="urn:schemas-microsoft-com:office:office" xmlns:r="http://schemas.openxmlformats.org/officeDocument/2006/relationships" xmlns:m="http://schemas.openxmlformats.org/officeDocument/2006/math" xmlns:v="urn:schemas-microsoft-com:vml" xmlns:wp14="http://schemas.microsoft.com/office/word/2010/wordprocessingDrawing" xmlns:wp="http://schemas.openxmlformats.org/drawingml/2006/wordprocessingDrawing" xmlns:w10="urn:schemas-microsoft-com:office:word" xmlns:w="http://schemas.openxmlformats.org/wordprocessingml/2006/main" xmlns:w14="http://schemas.microsoft.com/office/word/2010/wordml" xmlns:w15="http://schemas.microsoft.com/office/word/2012/wordml" xmlns:w16cex="http://schemas.microsoft.com/office/word/2018/wordml/cex" xmlns:w16cid="http://schemas.microsoft.com/office/word/2016/wordml/cid" xmlns:w16="http://schemas.microsoft.com/office/word/2018/wordml" xmlns:w16sdtdh="http://schemas.microsoft.com/office/word/2020/wordml/sdtdatahash" xmlns:w16se="http://schemas.microsoft.com/office/word/2015/wordml/symex" xmlns:wpg="http://schemas.microsoft.com/office/word/2010/wordprocessingGroup" xmlns:wpi="http://schemas.microsoft.com/office/word/2010/wordprocessingInk" xmlns:wne="http://schemas.microsoft.com/office/word/2006/wordml" xmlns:wps="http://schemas.microsoft.com/office/word/2010/wordprocessingShape" mc:Ignorable="w14 w15 w16se w16cid w16 w16cex w16sdtdh wp14">
+<w:document xmlns:wpc="http://schemas.microsoft.com/office/word/2010/wordprocessingCanvas" xmlns:cx="http://schemas.microsoft.com/office/drawing/2014/chartex" xmlns:cx1="http://schemas.microsoft.com/office/drawing/2015/9/8/chartex" xmlns:cx2="http://schemas.microsoft.com/office/drawing/2015/10/21/chartex" xmlns:cx3="http://schemas.microsoft.com/office/drawing/2016/5/9/chartex" xmlns:cx4="http://schemas.microsoft.com/office/drawing/2016/5/10/chartex" xmlns:cx5="http://schemas.microsoft.com/office/drawing/2016/5/11/chartex" xmlns:cx6="http://schemas.microsoft.com/office/drawing/2016/5/12/chartex" xmlns:cx7="http://schemas.microsoft.com/office/drawing/2016/5/13/chartex" xmlns:cx8="http://schemas.microsoft.com/office/drawing/2016/5/14/chartex" xmlns:mc="http://schemas.openxmlformats.org/markup-compatibility/2006" xmlns:aink="http://schemas.microsoft.com/office/drawing/2016/ink" xmlns:am3d="http://schemas.microsoft.com/office/drawing/2017/model3d" xmlns:o="urn:schemas-microsoft-com:office:office" xmlns:oel="http://schemas.microsoft.com/office/2019/extlst" xmlns:r="http://schemas.openxmlformats.org/officeDocument/2006/relationships" xmlns:m="http://schemas.openxmlformats.org/officeDocument/2006/math" xmlns:v="urn:schemas-microsoft-com:vml" xmlns:wp14="http://schemas.microsoft.com/office/word/2010/wordprocessingDrawing" xmlns:wp="http://schemas.openxmlformats.org/drawingml/2006/wordprocessingDrawing" xmlns:w10="urn:schemas-microsoft-com:office:word" xmlns:w="http://schemas.openxmlformats.org/wordprocessingml/2006/main" xmlns:w14="http://schemas.microsoft.com/office/word/2010/wordml" xmlns:w15="http://schemas.microsoft.com/office/word/2012/wordml" xmlns:w16cex="http://schemas.microsoft.com/office/word/2018/wordml/cex" xmlns:w16cid="http://schemas.microsoft.com/office/word/2016/wordml/cid" xmlns:w16="http://schemas.microsoft.com/office/word/2018/wordml" xmlns:w16sdtdh="http://schemas.microsoft.com/office/word/2020/wordml/sdtdatahash" xmlns:w16se="http://schemas.microsoft.com/office/word/2015/wordml/symex" xmlns:wpg="http://schemas.microsoft.com/office/word/2010/wordprocessingGroup" xmlns:wpi="http://schemas.microsoft.com/office/word/2010/wordprocessingInk" xmlns:wne="http://schemas.microsoft.com/office/word/2006/wordml" xmlns:wps="http://schemas.microsoft.com/office/word/2010/wordprocessingShape" mc:Ignorable="w14 w15 w16se w16cid w16 w16cex w16sdtdh wp14">
   <w:body>
     <w:p>
       <w:pPr>
@@ -68,6 +68,1028 @@
       <w:r>
         <w:t xml:space="preserve"> el propósito y beneficio del sistema de control de asistencia para fomentar su aceptación y participación. Además, se deben respetar y garantizar los derechos de privacidad de los empleados, asegurándose de cumplir con todas las regulaciones de protección de datos vigentes.</w:t>
       </w:r>
+    </w:p>
+    <w:p/>
+    <w:p>
+      <w:pPr>
+        <w:rPr>
+          <w:b/>
+          <w:bCs/>
+          <w:sz w:val="28"/>
+          <w:szCs w:val="28"/>
+        </w:rPr>
+      </w:pPr>
+      <w:r>
+        <w:rPr>
+          <w:b/>
+          <w:bCs/>
+          <w:sz w:val="28"/>
+          <w:szCs w:val="28"/>
+        </w:rPr>
+        <w:t>REQUIRIMIENTOS FUNCIONALES</w:t>
+      </w:r>
+      <w:r>
+        <w:rPr>
+          <w:b/>
+          <w:bCs/>
+          <w:sz w:val="28"/>
+          <w:szCs w:val="28"/>
+        </w:rPr>
+        <w:t>:</w:t>
+      </w:r>
+    </w:p>
+    <w:p>
+      <w:pPr>
+        <w:pStyle w:val="Prrafodelista"/>
+        <w:numPr>
+          <w:ilvl w:val="0"/>
+          <w:numId w:val="2"/>
+        </w:numPr>
+        <w:rPr>
+          <w:b/>
+          <w:bCs/>
+          <w:lang w:eastAsia="es-PE"/>
+        </w:rPr>
+      </w:pPr>
+      <w:r>
+        <w:rPr>
+          <w:b/>
+          <w:bCs/>
+          <w:lang w:eastAsia="es-PE"/>
+        </w:rPr>
+        <w:t>R</w:t>
+      </w:r>
+      <w:r>
+        <w:rPr>
+          <w:b/>
+          <w:bCs/>
+          <w:lang w:eastAsia="es-PE"/>
+        </w:rPr>
+        <w:t>egistro de Asistencia:</w:t>
+      </w:r>
+    </w:p>
+    <w:p>
+      <w:pPr>
+        <w:pStyle w:val="Prrafodelista"/>
+        <w:rPr>
+          <w:lang w:eastAsia="es-PE"/>
+        </w:rPr>
+      </w:pPr>
+      <w:r>
+        <w:rPr>
+          <w:lang w:eastAsia="es-PE"/>
+        </w:rPr>
+        <w:t xml:space="preserve">El sistema </w:t>
+      </w:r>
+      <w:r>
+        <w:rPr>
+          <w:lang w:eastAsia="es-PE"/>
+        </w:rPr>
+        <w:t>permitir</w:t>
+      </w:r>
+      <w:r>
+        <w:rPr>
+          <w:lang w:eastAsia="es-PE"/>
+        </w:rPr>
+        <w:t>á</w:t>
+      </w:r>
+      <w:r>
+        <w:rPr>
+          <w:lang w:eastAsia="es-PE"/>
+        </w:rPr>
+        <w:t xml:space="preserve"> a los profesores registrar su entrada y salida de manera fácil y rápida.</w:t>
+      </w:r>
+    </w:p>
+    <w:p>
+      <w:pPr>
+        <w:pStyle w:val="Prrafodelista"/>
+        <w:rPr>
+          <w:lang w:eastAsia="es-PE"/>
+        </w:rPr>
+      </w:pPr>
+      <w:r>
+        <w:rPr>
+          <w:lang w:eastAsia="es-PE"/>
+        </w:rPr>
+        <w:t>Debería proporcionar un mecanismo para corregir registros en caso de errores.</w:t>
+      </w:r>
+    </w:p>
+    <w:p>
+      <w:pPr>
+        <w:pStyle w:val="Prrafodelista"/>
+        <w:numPr>
+          <w:ilvl w:val="0"/>
+          <w:numId w:val="2"/>
+        </w:numPr>
+        <w:rPr>
+          <w:b/>
+          <w:bCs/>
+          <w:lang w:eastAsia="es-PE"/>
+        </w:rPr>
+      </w:pPr>
+      <w:r>
+        <w:rPr>
+          <w:b/>
+          <w:bCs/>
+          <w:lang w:eastAsia="es-PE"/>
+        </w:rPr>
+        <w:t>Notificaciones de Tardanzas o Ausencias:</w:t>
+      </w:r>
+    </w:p>
+    <w:p>
+      <w:pPr>
+        <w:pStyle w:val="Prrafodelista"/>
+        <w:rPr>
+          <w:lang w:eastAsia="es-PE"/>
+        </w:rPr>
+      </w:pPr>
+      <w:r>
+        <w:rPr>
+          <w:lang w:eastAsia="es-PE"/>
+        </w:rPr>
+        <w:t xml:space="preserve">El sistema </w:t>
+      </w:r>
+      <w:r>
+        <w:rPr>
+          <w:lang w:eastAsia="es-PE"/>
+        </w:rPr>
+        <w:t>ser</w:t>
+      </w:r>
+      <w:r>
+        <w:rPr>
+          <w:lang w:eastAsia="es-PE"/>
+        </w:rPr>
+        <w:t>á</w:t>
+      </w:r>
+      <w:r>
+        <w:rPr>
+          <w:lang w:eastAsia="es-PE"/>
+        </w:rPr>
+        <w:t xml:space="preserve"> capaz de enviar notificaciones automáticas a los supervisores o al personal de recursos humanos en caso de que un profesor llegue tarde o no registre su asistencia.</w:t>
+      </w:r>
+    </w:p>
+    <w:p>
+      <w:pPr>
+        <w:pStyle w:val="Prrafodelista"/>
+        <w:numPr>
+          <w:ilvl w:val="0"/>
+          <w:numId w:val="2"/>
+        </w:numPr>
+        <w:rPr>
+          <w:b/>
+          <w:bCs/>
+          <w:lang w:eastAsia="es-PE"/>
+        </w:rPr>
+      </w:pPr>
+      <w:r>
+        <w:rPr>
+          <w:b/>
+          <w:bCs/>
+          <w:lang w:eastAsia="es-PE"/>
+        </w:rPr>
+        <w:t>Reportes de Asistencia:</w:t>
+      </w:r>
+    </w:p>
+    <w:p>
+      <w:pPr>
+        <w:pStyle w:val="Prrafodelista"/>
+        <w:rPr>
+          <w:lang w:eastAsia="es-PE"/>
+        </w:rPr>
+      </w:pPr>
+      <w:r>
+        <w:rPr>
+          <w:lang w:eastAsia="es-PE"/>
+        </w:rPr>
+        <w:t xml:space="preserve">Va a </w:t>
+      </w:r>
+      <w:r>
+        <w:rPr>
+          <w:lang w:eastAsia="es-PE"/>
+        </w:rPr>
+        <w:t>generar</w:t>
+      </w:r>
+      <w:r>
+        <w:rPr>
+          <w:lang w:eastAsia="es-PE"/>
+        </w:rPr>
+        <w:t xml:space="preserve"> informes periódicos sobre la asistencia de los profesores, detallando las horas trabajadas y las posibles tardanzas o ausencias.</w:t>
+      </w:r>
+    </w:p>
+    <w:p>
+      <w:pPr>
+        <w:pStyle w:val="Prrafodelista"/>
+        <w:numPr>
+          <w:ilvl w:val="0"/>
+          <w:numId w:val="2"/>
+        </w:numPr>
+        <w:rPr>
+          <w:b/>
+          <w:bCs/>
+          <w:lang w:eastAsia="es-PE"/>
+        </w:rPr>
+      </w:pPr>
+      <w:r>
+        <w:rPr>
+          <w:b/>
+          <w:bCs/>
+          <w:lang w:eastAsia="es-PE"/>
+        </w:rPr>
+        <w:t>Integración con la Hora Global del Lugar:</w:t>
+      </w:r>
+    </w:p>
+    <w:p>
+      <w:pPr>
+        <w:pStyle w:val="Prrafodelista"/>
+        <w:rPr>
+          <w:lang w:eastAsia="es-PE"/>
+        </w:rPr>
+      </w:pPr>
+      <w:r>
+        <w:rPr>
+          <w:lang w:eastAsia="es-PE"/>
+        </w:rPr>
+        <w:t>El sistema utilizar</w:t>
+      </w:r>
+      <w:r>
+        <w:rPr>
+          <w:lang w:eastAsia="es-PE"/>
+        </w:rPr>
+        <w:t>a</w:t>
+      </w:r>
+      <w:r>
+        <w:rPr>
+          <w:lang w:eastAsia="es-PE"/>
+        </w:rPr>
+        <w:t xml:space="preserve"> la hora global del lugar para registrar la entrada y salida de los profesores, asegurando así la precisión de los registros.</w:t>
+      </w:r>
+    </w:p>
+    <w:p>
+      <w:pPr>
+        <w:rPr>
+          <w:b/>
+          <w:bCs/>
+          <w:lang w:eastAsia="es-PE"/>
+        </w:rPr>
+      </w:pPr>
+    </w:p>
+    <w:p>
+      <w:pPr>
+        <w:pStyle w:val="Prrafodelista"/>
+        <w:numPr>
+          <w:ilvl w:val="0"/>
+          <w:numId w:val="2"/>
+        </w:numPr>
+        <w:rPr>
+          <w:b/>
+          <w:bCs/>
+          <w:lang w:eastAsia="es-PE"/>
+        </w:rPr>
+      </w:pPr>
+      <w:r>
+        <w:rPr>
+          <w:b/>
+          <w:bCs/>
+          <w:lang w:eastAsia="es-PE"/>
+        </w:rPr>
+        <w:lastRenderedPageBreak/>
+        <w:t>Acceso y Privacidad:</w:t>
+      </w:r>
+    </w:p>
+    <w:p>
+      <w:pPr>
+        <w:pStyle w:val="Prrafodelista"/>
+        <w:rPr>
+          <w:lang w:eastAsia="es-PE"/>
+        </w:rPr>
+      </w:pPr>
+      <w:r>
+        <w:rPr>
+          <w:lang w:eastAsia="es-PE"/>
+        </w:rPr>
+        <w:t>El sistema contar</w:t>
+      </w:r>
+      <w:r>
+        <w:rPr>
+          <w:lang w:eastAsia="es-PE"/>
+        </w:rPr>
+        <w:t>a</w:t>
+      </w:r>
+      <w:r>
+        <w:rPr>
+          <w:lang w:eastAsia="es-PE"/>
+        </w:rPr>
+        <w:t xml:space="preserve"> con medidas de seguridad para garantizar que solo personal autorizado tenga acceso a la información de asistencia.</w:t>
+      </w:r>
+    </w:p>
+    <w:p>
+      <w:pPr>
+        <w:pStyle w:val="Prrafodelista"/>
+        <w:rPr>
+          <w:lang w:eastAsia="es-PE"/>
+        </w:rPr>
+      </w:pPr>
+      <w:r>
+        <w:rPr>
+          <w:lang w:eastAsia="es-PE"/>
+        </w:rPr>
+        <w:t>Debería cumplir con regulaciones de protección de datos para garantizar la privacidad de los profesores.</w:t>
+      </w:r>
+    </w:p>
+    <w:p>
+      <w:pPr>
+        <w:pStyle w:val="Prrafodelista"/>
+        <w:numPr>
+          <w:ilvl w:val="0"/>
+          <w:numId w:val="2"/>
+        </w:numPr>
+        <w:rPr>
+          <w:b/>
+          <w:bCs/>
+          <w:lang w:eastAsia="es-PE"/>
+        </w:rPr>
+      </w:pPr>
+      <w:r>
+        <w:rPr>
+          <w:b/>
+          <w:bCs/>
+          <w:lang w:eastAsia="es-PE"/>
+        </w:rPr>
+        <w:t>Interfaz Intuitiva:</w:t>
+      </w:r>
+    </w:p>
+    <w:p>
+      <w:pPr>
+        <w:pStyle w:val="Prrafodelista"/>
+        <w:rPr>
+          <w:lang w:eastAsia="es-PE"/>
+        </w:rPr>
+      </w:pPr>
+      <w:r>
+        <w:rPr>
+          <w:lang w:eastAsia="es-PE"/>
+        </w:rPr>
+        <w:t xml:space="preserve">La interfaz del sistema </w:t>
+      </w:r>
+      <w:r>
+        <w:rPr>
+          <w:lang w:eastAsia="es-PE"/>
+        </w:rPr>
+        <w:t>ser</w:t>
+      </w:r>
+      <w:r>
+        <w:rPr>
+          <w:lang w:eastAsia="es-PE"/>
+        </w:rPr>
+        <w:t>á</w:t>
+      </w:r>
+      <w:r>
+        <w:rPr>
+          <w:lang w:eastAsia="es-PE"/>
+        </w:rPr>
+        <w:t xml:space="preserve"> fácil de usar para que los profesores puedan registrar su asistencia sin dificultad.</w:t>
+      </w:r>
+    </w:p>
+    <w:p>
+      <w:pPr>
+        <w:pStyle w:val="Prrafodelista"/>
+        <w:rPr>
+          <w:lang w:eastAsia="es-PE"/>
+        </w:rPr>
+      </w:pPr>
+      <w:r>
+        <w:rPr>
+          <w:lang w:eastAsia="es-PE"/>
+        </w:rPr>
+        <w:t>Puede incluir elementos visuales que indiquen claramente si la asistencia se registró con éxito.</w:t>
+      </w:r>
+    </w:p>
+    <w:p>
+      <w:pPr>
+        <w:pStyle w:val="Prrafodelista"/>
+        <w:numPr>
+          <w:ilvl w:val="0"/>
+          <w:numId w:val="2"/>
+        </w:numPr>
+        <w:rPr>
+          <w:b/>
+          <w:bCs/>
+          <w:lang w:eastAsia="es-PE"/>
+        </w:rPr>
+      </w:pPr>
+      <w:r>
+        <w:rPr>
+          <w:b/>
+          <w:bCs/>
+          <w:lang w:eastAsia="es-PE"/>
+        </w:rPr>
+        <w:t>Historial de Asistencia:</w:t>
+      </w:r>
+    </w:p>
+    <w:p>
+      <w:pPr>
+        <w:pStyle w:val="Prrafodelista"/>
+        <w:rPr>
+          <w:lang w:eastAsia="es-PE"/>
+        </w:rPr>
+      </w:pPr>
+      <w:r>
+        <w:rPr>
+          <w:lang w:eastAsia="es-PE"/>
+        </w:rPr>
+        <w:t>S</w:t>
+      </w:r>
+      <w:r>
+        <w:rPr>
+          <w:lang w:eastAsia="es-PE"/>
+        </w:rPr>
+        <w:t>er</w:t>
+      </w:r>
+      <w:r>
+        <w:rPr>
+          <w:lang w:eastAsia="es-PE"/>
+        </w:rPr>
+        <w:t>a</w:t>
+      </w:r>
+      <w:r>
+        <w:rPr>
+          <w:lang w:eastAsia="es-PE"/>
+        </w:rPr>
+        <w:t xml:space="preserve"> posible acceder al historial de asistencia de cada profesor, lo que facilitaría la revisión de registros anteriores.</w:t>
+      </w:r>
+    </w:p>
+    <w:p>
+      <w:pPr>
+        <w:pStyle w:val="Prrafodelista"/>
+        <w:rPr>
+          <w:lang w:eastAsia="es-PE"/>
+        </w:rPr>
+      </w:pPr>
+    </w:p>
+    <w:p>
+      <w:pPr>
+        <w:pStyle w:val="Prrafodelista"/>
+        <w:rPr>
+          <w:lang w:eastAsia="es-PE"/>
+        </w:rPr>
+      </w:pPr>
+    </w:p>
+    <w:p>
+      <w:pPr>
+        <w:pStyle w:val="Prrafodelista"/>
+        <w:rPr>
+          <w:lang w:eastAsia="es-PE"/>
+        </w:rPr>
+      </w:pPr>
+    </w:p>
+    <w:p>
+      <w:pPr>
+        <w:rPr>
+          <w:b/>
+          <w:bCs/>
+          <w:sz w:val="28"/>
+          <w:szCs w:val="28"/>
+        </w:rPr>
+      </w:pPr>
+      <w:r>
+        <w:rPr>
+          <w:b/>
+          <w:bCs/>
+          <w:sz w:val="28"/>
+          <w:szCs w:val="28"/>
+        </w:rPr>
+        <w:t>REQUIRIMIENTOS</w:t>
+      </w:r>
+      <w:r>
+        <w:rPr>
+          <w:b/>
+          <w:bCs/>
+          <w:sz w:val="28"/>
+          <w:szCs w:val="28"/>
+        </w:rPr>
+        <w:t xml:space="preserve"> NO</w:t>
+      </w:r>
+      <w:r>
+        <w:rPr>
+          <w:b/>
+          <w:bCs/>
+          <w:sz w:val="28"/>
+          <w:szCs w:val="28"/>
+        </w:rPr>
+        <w:t xml:space="preserve"> FUNCIONALES</w:t>
+      </w:r>
+      <w:r>
+        <w:rPr>
+          <w:b/>
+          <w:bCs/>
+          <w:sz w:val="28"/>
+          <w:szCs w:val="28"/>
+        </w:rPr>
+        <w:t>:</w:t>
+      </w:r>
+    </w:p>
+    <w:p>
+      <w:pPr>
+        <w:pStyle w:val="Prrafodelista"/>
+        <w:numPr>
+          <w:ilvl w:val="0"/>
+          <w:numId w:val="4"/>
+        </w:numPr>
+        <w:rPr>
+          <w:b/>
+          <w:bCs/>
+          <w:lang w:eastAsia="es-PE"/>
+        </w:rPr>
+      </w:pPr>
+      <w:r>
+        <w:rPr>
+          <w:b/>
+          <w:bCs/>
+          <w:lang w:eastAsia="es-PE"/>
+        </w:rPr>
+        <w:t>Rendimiento:</w:t>
+      </w:r>
+    </w:p>
+    <w:p>
+      <w:pPr>
+        <w:pStyle w:val="Prrafodelista"/>
+        <w:rPr>
+          <w:lang w:eastAsia="es-PE"/>
+        </w:rPr>
+      </w:pPr>
+      <w:r>
+        <w:rPr>
+          <w:lang w:eastAsia="es-PE"/>
+        </w:rPr>
+        <w:t xml:space="preserve">El sistema </w:t>
+      </w:r>
+      <w:r>
+        <w:rPr>
+          <w:lang w:eastAsia="es-PE"/>
+        </w:rPr>
+        <w:t xml:space="preserve">será </w:t>
+      </w:r>
+      <w:r>
+        <w:rPr>
+          <w:lang w:eastAsia="es-PE"/>
+        </w:rPr>
+        <w:t>capaz de manejar eficientemente múltiples registros de asistencia simultáneos, garantizando tiempos de respuesta rápidos incluso en momentos de carga máxima.</w:t>
+      </w:r>
+    </w:p>
+    <w:p>
+      <w:pPr>
+        <w:pStyle w:val="Prrafodelista"/>
+        <w:rPr>
+          <w:b/>
+          <w:bCs/>
+          <w:lang w:eastAsia="es-PE"/>
+        </w:rPr>
+      </w:pPr>
+      <w:r>
+        <w:rPr>
+          <w:b/>
+          <w:bCs/>
+          <w:lang w:eastAsia="es-PE"/>
+        </w:rPr>
+        <w:t>Disponibilidad:</w:t>
+      </w:r>
+    </w:p>
+    <w:p>
+      <w:pPr>
+        <w:pStyle w:val="Prrafodelista"/>
+        <w:numPr>
+          <w:ilvl w:val="0"/>
+          <w:numId w:val="4"/>
+        </w:numPr>
+        <w:rPr>
+          <w:lang w:eastAsia="es-PE"/>
+        </w:rPr>
+      </w:pPr>
+      <w:r>
+        <w:rPr>
+          <w:lang w:eastAsia="es-PE"/>
+        </w:rPr>
+        <w:t xml:space="preserve">El sistema </w:t>
+      </w:r>
+      <w:r>
+        <w:rPr>
+          <w:lang w:eastAsia="es-PE"/>
+        </w:rPr>
+        <w:t>estará</w:t>
+      </w:r>
+      <w:r>
+        <w:rPr>
+          <w:lang w:eastAsia="es-PE"/>
+        </w:rPr>
+        <w:t xml:space="preserve"> disponible durante el horario de trabajo para permitir el registro de asistencia en cualquier momento.</w:t>
+      </w:r>
+    </w:p>
+    <w:p>
+      <w:pPr>
+        <w:pStyle w:val="Prrafodelista"/>
+        <w:numPr>
+          <w:ilvl w:val="0"/>
+          <w:numId w:val="4"/>
+        </w:numPr>
+        <w:rPr>
+          <w:b/>
+          <w:bCs/>
+          <w:lang w:eastAsia="es-PE"/>
+        </w:rPr>
+      </w:pPr>
+      <w:r>
+        <w:rPr>
+          <w:b/>
+          <w:bCs/>
+          <w:lang w:eastAsia="es-PE"/>
+        </w:rPr>
+        <w:t>Seguridad:</w:t>
+      </w:r>
+    </w:p>
+    <w:p>
+      <w:pPr>
+        <w:pStyle w:val="Prrafodelista"/>
+        <w:rPr>
+          <w:lang w:eastAsia="es-PE"/>
+        </w:rPr>
+      </w:pPr>
+      <w:r>
+        <w:rPr>
+          <w:lang w:eastAsia="es-PE"/>
+        </w:rPr>
+        <w:t xml:space="preserve">Se </w:t>
+      </w:r>
+      <w:r>
+        <w:rPr>
+          <w:lang w:eastAsia="es-PE"/>
+        </w:rPr>
+        <w:t>tendrá</w:t>
+      </w:r>
+      <w:r>
+        <w:rPr>
+          <w:lang w:eastAsia="es-PE"/>
+        </w:rPr>
+        <w:t xml:space="preserve"> medidas de seguridad robustas para proteger la integridad y privacidad de los datos de asistencia, cumpliendo con estándares y regulaciones de protección de datos.</w:t>
+      </w:r>
+    </w:p>
+    <w:p>
+      <w:pPr>
+        <w:pStyle w:val="Prrafodelista"/>
+        <w:numPr>
+          <w:ilvl w:val="0"/>
+          <w:numId w:val="4"/>
+        </w:numPr>
+        <w:rPr>
+          <w:b/>
+          <w:bCs/>
+          <w:lang w:eastAsia="es-PE"/>
+        </w:rPr>
+      </w:pPr>
+      <w:r>
+        <w:rPr>
+          <w:b/>
+          <w:bCs/>
+          <w:lang w:eastAsia="es-PE"/>
+        </w:rPr>
+        <w:t>Escalabilidad:</w:t>
+      </w:r>
+    </w:p>
+    <w:p>
+      <w:pPr>
+        <w:pStyle w:val="Prrafodelista"/>
+        <w:rPr>
+          <w:lang w:eastAsia="es-PE"/>
+        </w:rPr>
+      </w:pPr>
+      <w:r>
+        <w:rPr>
+          <w:lang w:eastAsia="es-PE"/>
+        </w:rPr>
+        <w:t xml:space="preserve">El sistema </w:t>
+      </w:r>
+      <w:r>
+        <w:rPr>
+          <w:lang w:eastAsia="es-PE"/>
+        </w:rPr>
+        <w:t>será</w:t>
+      </w:r>
+      <w:r>
+        <w:rPr>
+          <w:lang w:eastAsia="es-PE"/>
+        </w:rPr>
+        <w:t xml:space="preserve"> escalable para adaptarse a cambios en la cantidad de profesores y la expansión futura de la institución.</w:t>
+      </w:r>
+    </w:p>
+    <w:p>
+      <w:pPr>
+        <w:pStyle w:val="Prrafodelista"/>
+        <w:numPr>
+          <w:ilvl w:val="0"/>
+          <w:numId w:val="4"/>
+        </w:numPr>
+        <w:rPr>
+          <w:b/>
+          <w:bCs/>
+          <w:lang w:eastAsia="es-PE"/>
+        </w:rPr>
+      </w:pPr>
+      <w:r>
+        <w:rPr>
+          <w:b/>
+          <w:bCs/>
+          <w:lang w:eastAsia="es-PE"/>
+        </w:rPr>
+        <w:t>Compatibilidad:</w:t>
+      </w:r>
+    </w:p>
+    <w:p>
+      <w:pPr>
+        <w:pStyle w:val="Prrafodelista"/>
+        <w:rPr>
+          <w:lang w:eastAsia="es-PE"/>
+        </w:rPr>
+      </w:pPr>
+      <w:r>
+        <w:rPr>
+          <w:lang w:eastAsia="es-PE"/>
+        </w:rPr>
+        <w:t xml:space="preserve">El sistema </w:t>
+      </w:r>
+      <w:r>
+        <w:rPr>
+          <w:lang w:eastAsia="es-PE"/>
+        </w:rPr>
+        <w:t>será</w:t>
+      </w:r>
+      <w:r>
+        <w:rPr>
+          <w:lang w:eastAsia="es-PE"/>
+        </w:rPr>
+        <w:t xml:space="preserve"> compatible con diferentes dispositivos y navegadores para garantizar un acceso fácil y sin problemas.</w:t>
+      </w:r>
+    </w:p>
+    <w:p>
+      <w:pPr>
+        <w:pStyle w:val="Prrafodelista"/>
+        <w:numPr>
+          <w:ilvl w:val="0"/>
+          <w:numId w:val="4"/>
+        </w:numPr>
+        <w:rPr>
+          <w:b/>
+          <w:bCs/>
+          <w:lang w:eastAsia="es-PE"/>
+        </w:rPr>
+      </w:pPr>
+      <w:r>
+        <w:rPr>
+          <w:b/>
+          <w:bCs/>
+          <w:lang w:eastAsia="es-PE"/>
+        </w:rPr>
+        <w:t>Mantenimiento:</w:t>
+      </w:r>
+    </w:p>
+    <w:p>
+      <w:pPr>
+        <w:pStyle w:val="Prrafodelista"/>
+        <w:rPr>
+          <w:lang w:eastAsia="es-PE"/>
+        </w:rPr>
+      </w:pPr>
+      <w:r>
+        <w:rPr>
+          <w:lang w:eastAsia="es-PE"/>
+        </w:rPr>
+        <w:t xml:space="preserve">Debe </w:t>
+      </w:r>
+      <w:r>
+        <w:rPr>
+          <w:lang w:eastAsia="es-PE"/>
+        </w:rPr>
+        <w:t>ser</w:t>
+      </w:r>
+      <w:r>
+        <w:rPr>
+          <w:lang w:eastAsia="es-PE"/>
+        </w:rPr>
+        <w:t>á</w:t>
+      </w:r>
+      <w:r>
+        <w:rPr>
+          <w:lang w:eastAsia="es-PE"/>
+        </w:rPr>
+        <w:t xml:space="preserve"> fácil de mantener y actualizar, con posibilidad de aplicar parches de seguridad y mejoras sin interrumpir el servicio.</w:t>
+      </w:r>
+    </w:p>
+    <w:p>
+      <w:pPr>
+        <w:pStyle w:val="Prrafodelista"/>
+        <w:numPr>
+          <w:ilvl w:val="0"/>
+          <w:numId w:val="4"/>
+        </w:numPr>
+        <w:rPr>
+          <w:b/>
+          <w:bCs/>
+          <w:lang w:eastAsia="es-PE"/>
+        </w:rPr>
+      </w:pPr>
+      <w:r>
+        <w:rPr>
+          <w:b/>
+          <w:bCs/>
+          <w:lang w:eastAsia="es-PE"/>
+        </w:rPr>
+        <w:t>Usabilidad:</w:t>
+      </w:r>
+    </w:p>
+    <w:p>
+      <w:pPr>
+        <w:pStyle w:val="Prrafodelista"/>
+        <w:rPr>
+          <w:lang w:eastAsia="es-PE"/>
+        </w:rPr>
+      </w:pPr>
+      <w:r>
+        <w:rPr>
+          <w:lang w:eastAsia="es-PE"/>
+        </w:rPr>
+        <w:t xml:space="preserve">La interfaz de usuario </w:t>
+      </w:r>
+      <w:r>
+        <w:rPr>
+          <w:lang w:eastAsia="es-PE"/>
+        </w:rPr>
+        <w:t>va a</w:t>
+      </w:r>
+      <w:r>
+        <w:rPr>
+          <w:lang w:eastAsia="es-PE"/>
+        </w:rPr>
+        <w:t xml:space="preserve"> ser intuitiva y fácil de usar, considerando la diversidad de habilidades técnicas entre los usuarios.</w:t>
+      </w:r>
+    </w:p>
+    <w:p>
+      <w:pPr>
+        <w:rPr>
+          <w:b/>
+          <w:bCs/>
+          <w:sz w:val="28"/>
+          <w:szCs w:val="28"/>
+        </w:rPr>
+      </w:pPr>
+    </w:p>
+    <w:p>
+      <w:pPr>
+        <w:rPr>
+          <w:b/>
+          <w:bCs/>
+          <w:sz w:val="28"/>
+          <w:szCs w:val="28"/>
+        </w:rPr>
+      </w:pPr>
+    </w:p>
+    <w:p>
+      <w:pPr>
+        <w:rPr>
+          <w:b/>
+          <w:bCs/>
+          <w:sz w:val="28"/>
+          <w:szCs w:val="28"/>
+        </w:rPr>
+      </w:pPr>
+    </w:p>
+    <w:p>
+      <w:pPr>
+        <w:rPr>
+          <w:b/>
+          <w:bCs/>
+          <w:sz w:val="28"/>
+          <w:szCs w:val="28"/>
+        </w:rPr>
+      </w:pPr>
+    </w:p>
+    <w:p>
+      <w:pPr>
+        <w:rPr>
+          <w:b/>
+          <w:bCs/>
+          <w:sz w:val="28"/>
+          <w:szCs w:val="28"/>
+        </w:rPr>
+      </w:pPr>
+      <w:r>
+        <w:rPr>
+          <w:b/>
+          <w:bCs/>
+          <w:sz w:val="28"/>
+          <w:szCs w:val="28"/>
+        </w:rPr>
+        <w:t>DIAGRAMA DE CASO DE USO:</w:t>
+      </w:r>
+    </w:p>
+    <w:p>
+      <w:pPr>
+        <w:rPr>
+          <w:b/>
+          <w:bCs/>
+          <w:sz w:val="28"/>
+          <w:szCs w:val="28"/>
+        </w:rPr>
+      </w:pPr>
+      <w:r>
+        <w:rPr>
+          <w:b/>
+          <w:bCs/>
+          <w:noProof/>
+          <w:sz w:val="28"/>
+          <w:szCs w:val="28"/>
+        </w:rPr>
+        <w:drawing>
+          <wp:anchor distT="0" distB="0" distL="114300" distR="114300" simplePos="0" relativeHeight="251658240" behindDoc="0" locked="0" layoutInCell="1" allowOverlap="1" wp14:anchorId="5493EC40" wp14:editId="00579D54">
+            <wp:simplePos x="0" y="0"/>
+            <wp:positionH relativeFrom="margin">
+              <wp:posOffset>-851535</wp:posOffset>
+            </wp:positionH>
+            <wp:positionV relativeFrom="paragraph">
+              <wp:posOffset>333375</wp:posOffset>
+            </wp:positionV>
+            <wp:extent cx="7101840" cy="5471160"/>
+            <wp:effectExtent l="0" t="0" r="3810" b="0"/>
+            <wp:wrapNone/>
+            <wp:docPr id="472776443" name="Imagen 1"/>
+            <wp:cNvGraphicFramePr>
+              <a:graphicFrameLocks xmlns:a="http://schemas.openxmlformats.org/drawingml/2006/main" noChangeAspect="1"/>
+            </wp:cNvGraphicFramePr>
+            <a:graphic xmlns:a="http://schemas.openxmlformats.org/drawingml/2006/main">
+              <a:graphicData uri="http://schemas.openxmlformats.org/drawingml/2006/picture">
+                <pic:pic xmlns:pic="http://schemas.openxmlformats.org/drawingml/2006/picture">
+                  <pic:nvPicPr>
+                    <pic:cNvPr id="472776443" name="Imagen 472776443"/>
+                    <pic:cNvPicPr/>
+                  </pic:nvPicPr>
+                  <pic:blipFill rotWithShape="1">
+                    <a:blip r:embed="rId5">
+                      <a:extLst>
+                        <a:ext uri="{28A0092B-C50C-407E-A947-70E740481C1C}">
+                          <a14:useLocalDpi xmlns:a14="http://schemas.microsoft.com/office/drawing/2010/main" val="0"/>
+                        </a:ext>
+                      </a:extLst>
+                    </a:blip>
+                    <a:srcRect l="13405" r="19003"/>
+                    <a:stretch/>
+                  </pic:blipFill>
+                  <pic:spPr bwMode="auto">
+                    <a:xfrm>
+                      <a:off x="0" y="0"/>
+                      <a:ext cx="7101840" cy="5471160"/>
+                    </a:xfrm>
+                    <a:prstGeom prst="rect">
+                      <a:avLst/>
+                    </a:prstGeom>
+                    <a:ln>
+                      <a:noFill/>
+                    </a:ln>
+                    <a:extLst>
+                      <a:ext uri="{53640926-AAD7-44D8-BBD7-CCE9431645EC}">
+                        <a14:shadowObscured xmlns:a14="http://schemas.microsoft.com/office/drawing/2010/main"/>
+                      </a:ext>
+                    </a:extLst>
+                  </pic:spPr>
+                </pic:pic>
+              </a:graphicData>
+            </a:graphic>
+            <wp14:sizeRelH relativeFrom="margin">
+              <wp14:pctWidth>0</wp14:pctWidth>
+            </wp14:sizeRelH>
+            <wp14:sizeRelV relativeFrom="margin">
+              <wp14:pctHeight>0</wp14:pctHeight>
+            </wp14:sizeRelV>
+          </wp:anchor>
+        </w:drawing>
+      </w:r>
+    </w:p>
+    <w:p>
+      <w:pPr>
+        <w:rPr>
+          <w:b/>
+          <w:bCs/>
+          <w:sz w:val="28"/>
+          <w:szCs w:val="28"/>
+        </w:rPr>
+      </w:pPr>
+    </w:p>
+    <w:p/>
+    <w:p>
+      <w:pPr>
+        <w:rPr>
+          <w:b/>
+          <w:bCs/>
+          <w:sz w:val="28"/>
+          <w:szCs w:val="28"/>
+        </w:rPr>
+      </w:pPr>
     </w:p>
     <w:p>
       <w:pPr>
@@ -86,6 +1108,429 @@
     </w:sectPr>
   </w:body>
 </w:document>
+</file>
+
+<file path=word/numbering.xml><?xml version="1.0" encoding="utf-8"?>
+<w:numbering xmlns:wpc="http://schemas.microsoft.com/office/word/2010/wordprocessingCanvas" xmlns:cx="http://schemas.microsoft.com/office/drawing/2014/chartex" xmlns:cx1="http://schemas.microsoft.com/office/drawing/2015/9/8/chartex" xmlns:cx2="http://schemas.microsoft.com/office/drawing/2015/10/21/chartex" xmlns:cx3="http://schemas.microsoft.com/office/drawing/2016/5/9/chartex" xmlns:cx4="http://schemas.microsoft.com/office/drawing/2016/5/10/chartex" xmlns:cx5="http://schemas.microsoft.com/office/drawing/2016/5/11/chartex" xmlns:cx6="http://schemas.microsoft.com/office/drawing/2016/5/12/chartex" xmlns:cx7="http://schemas.microsoft.com/office/drawing/2016/5/13/chartex" xmlns:cx8="http://schemas.microsoft.com/office/drawing/2016/5/14/chartex" xmlns:mc="http://schemas.openxmlformats.org/markup-compatibility/2006" xmlns:aink="http://schemas.microsoft.com/office/drawing/2016/ink" xmlns:am3d="http://schemas.microsoft.com/office/drawing/2017/model3d" xmlns:o="urn:schemas-microsoft-com:office:office" xmlns:oel="http://schemas.microsoft.com/office/2019/extlst" xmlns:r="http://schemas.openxmlformats.org/officeDocument/2006/relationships" xmlns:m="http://schemas.openxmlformats.org/officeDocument/2006/math" xmlns:v="urn:schemas-microsoft-com:vml" xmlns:wp14="http://schemas.microsoft.com/office/word/2010/wordprocessingDrawing" xmlns:wp="http://schemas.openxmlformats.org/drawingml/2006/wordprocessingDrawing" xmlns:w10="urn:schemas-microsoft-com:office:word" xmlns:w="http://schemas.openxmlformats.org/wordprocessingml/2006/main" xmlns:w14="http://schemas.microsoft.com/office/word/2010/wordml" xmlns:w15="http://schemas.microsoft.com/office/word/2012/wordml" xmlns:w16cex="http://schemas.microsoft.com/office/word/2018/wordml/cex" xmlns:w16cid="http://schemas.microsoft.com/office/word/2016/wordml/cid" xmlns:w16="http://schemas.microsoft.com/office/word/2018/wordml" xmlns:w16sdtdh="http://schemas.microsoft.com/office/word/2020/wordml/sdtdatahash" xmlns:w16se="http://schemas.microsoft.com/office/word/2015/wordml/symex" xmlns:wpg="http://schemas.microsoft.com/office/word/2010/wordprocessingGroup" xmlns:wpi="http://schemas.microsoft.com/office/word/2010/wordprocessingInk" xmlns:wne="http://schemas.microsoft.com/office/word/2006/wordml" xmlns:wps="http://schemas.microsoft.com/office/word/2010/wordprocessingShape" mc:Ignorable="w14 w15 w16se w16cid w16 w16cex w16sdtdh wp14">
+  <w:abstractNum w:abstractNumId="0" w15:restartNumberingAfterBreak="0">
+    <w:nsid w:val="0A812C13"/>
+    <w:multiLevelType w:val="multilevel"/>
+    <w:tmpl w:val="FAB6C2C2"/>
+    <w:lvl w:ilvl="0">
+      <w:start w:val="1"/>
+      <w:numFmt w:val="decimal"/>
+      <w:lvlText w:val="%1."/>
+      <w:lvlJc w:val="left"/>
+      <w:pPr>
+        <w:tabs>
+          <w:tab w:val="num" w:pos="720"/>
+        </w:tabs>
+        <w:ind w:left="720" w:hanging="360"/>
+      </w:pPr>
+    </w:lvl>
+    <w:lvl w:ilvl="1">
+      <w:start w:val="1"/>
+      <w:numFmt w:val="bullet"/>
+      <w:lvlText w:val=""/>
+      <w:lvlJc w:val="left"/>
+      <w:pPr>
+        <w:tabs>
+          <w:tab w:val="num" w:pos="1440"/>
+        </w:tabs>
+        <w:ind w:left="1440" w:hanging="360"/>
+      </w:pPr>
+      <w:rPr>
+        <w:rFonts w:ascii="Symbol" w:hAnsi="Symbol" w:hint="default"/>
+        <w:sz w:val="20"/>
+      </w:rPr>
+    </w:lvl>
+    <w:lvl w:ilvl="2" w:tentative="1">
+      <w:start w:val="1"/>
+      <w:numFmt w:val="decimal"/>
+      <w:lvlText w:val="%3."/>
+      <w:lvlJc w:val="left"/>
+      <w:pPr>
+        <w:tabs>
+          <w:tab w:val="num" w:pos="2160"/>
+        </w:tabs>
+        <w:ind w:left="2160" w:hanging="360"/>
+      </w:pPr>
+    </w:lvl>
+    <w:lvl w:ilvl="3" w:tentative="1">
+      <w:start w:val="1"/>
+      <w:numFmt w:val="decimal"/>
+      <w:lvlText w:val="%4."/>
+      <w:lvlJc w:val="left"/>
+      <w:pPr>
+        <w:tabs>
+          <w:tab w:val="num" w:pos="2880"/>
+        </w:tabs>
+        <w:ind w:left="2880" w:hanging="360"/>
+      </w:pPr>
+    </w:lvl>
+    <w:lvl w:ilvl="4" w:tentative="1">
+      <w:start w:val="1"/>
+      <w:numFmt w:val="decimal"/>
+      <w:lvlText w:val="%5."/>
+      <w:lvlJc w:val="left"/>
+      <w:pPr>
+        <w:tabs>
+          <w:tab w:val="num" w:pos="3600"/>
+        </w:tabs>
+        <w:ind w:left="3600" w:hanging="360"/>
+      </w:pPr>
+    </w:lvl>
+    <w:lvl w:ilvl="5" w:tentative="1">
+      <w:start w:val="1"/>
+      <w:numFmt w:val="decimal"/>
+      <w:lvlText w:val="%6."/>
+      <w:lvlJc w:val="left"/>
+      <w:pPr>
+        <w:tabs>
+          <w:tab w:val="num" w:pos="4320"/>
+        </w:tabs>
+        <w:ind w:left="4320" w:hanging="360"/>
+      </w:pPr>
+    </w:lvl>
+    <w:lvl w:ilvl="6" w:tentative="1">
+      <w:start w:val="1"/>
+      <w:numFmt w:val="decimal"/>
+      <w:lvlText w:val="%7."/>
+      <w:lvlJc w:val="left"/>
+      <w:pPr>
+        <w:tabs>
+          <w:tab w:val="num" w:pos="5040"/>
+        </w:tabs>
+        <w:ind w:left="5040" w:hanging="360"/>
+      </w:pPr>
+    </w:lvl>
+    <w:lvl w:ilvl="7" w:tentative="1">
+      <w:start w:val="1"/>
+      <w:numFmt w:val="decimal"/>
+      <w:lvlText w:val="%8."/>
+      <w:lvlJc w:val="left"/>
+      <w:pPr>
+        <w:tabs>
+          <w:tab w:val="num" w:pos="5760"/>
+        </w:tabs>
+        <w:ind w:left="5760" w:hanging="360"/>
+      </w:pPr>
+    </w:lvl>
+    <w:lvl w:ilvl="8" w:tentative="1">
+      <w:start w:val="1"/>
+      <w:numFmt w:val="decimal"/>
+      <w:lvlText w:val="%9."/>
+      <w:lvlJc w:val="left"/>
+      <w:pPr>
+        <w:tabs>
+          <w:tab w:val="num" w:pos="6480"/>
+        </w:tabs>
+        <w:ind w:left="6480" w:hanging="360"/>
+      </w:pPr>
+    </w:lvl>
+  </w:abstractNum>
+  <w:abstractNum w:abstractNumId="1" w15:restartNumberingAfterBreak="0">
+    <w:nsid w:val="45A80ED7"/>
+    <w:multiLevelType w:val="hybridMultilevel"/>
+    <w:tmpl w:val="F8162934"/>
+    <w:lvl w:ilvl="0" w:tplc="280A000F">
+      <w:start w:val="1"/>
+      <w:numFmt w:val="decimal"/>
+      <w:lvlText w:val="%1."/>
+      <w:lvlJc w:val="left"/>
+      <w:pPr>
+        <w:ind w:left="720" w:hanging="360"/>
+      </w:pPr>
+    </w:lvl>
+    <w:lvl w:ilvl="1" w:tplc="280A0019" w:tentative="1">
+      <w:start w:val="1"/>
+      <w:numFmt w:val="lowerLetter"/>
+      <w:lvlText w:val="%2."/>
+      <w:lvlJc w:val="left"/>
+      <w:pPr>
+        <w:ind w:left="1440" w:hanging="360"/>
+      </w:pPr>
+    </w:lvl>
+    <w:lvl w:ilvl="2" w:tplc="280A001B" w:tentative="1">
+      <w:start w:val="1"/>
+      <w:numFmt w:val="lowerRoman"/>
+      <w:lvlText w:val="%3."/>
+      <w:lvlJc w:val="right"/>
+      <w:pPr>
+        <w:ind w:left="2160" w:hanging="180"/>
+      </w:pPr>
+    </w:lvl>
+    <w:lvl w:ilvl="3" w:tplc="280A000F" w:tentative="1">
+      <w:start w:val="1"/>
+      <w:numFmt w:val="decimal"/>
+      <w:lvlText w:val="%4."/>
+      <w:lvlJc w:val="left"/>
+      <w:pPr>
+        <w:ind w:left="2880" w:hanging="360"/>
+      </w:pPr>
+    </w:lvl>
+    <w:lvl w:ilvl="4" w:tplc="280A0019" w:tentative="1">
+      <w:start w:val="1"/>
+      <w:numFmt w:val="lowerLetter"/>
+      <w:lvlText w:val="%5."/>
+      <w:lvlJc w:val="left"/>
+      <w:pPr>
+        <w:ind w:left="3600" w:hanging="360"/>
+      </w:pPr>
+    </w:lvl>
+    <w:lvl w:ilvl="5" w:tplc="280A001B" w:tentative="1">
+      <w:start w:val="1"/>
+      <w:numFmt w:val="lowerRoman"/>
+      <w:lvlText w:val="%6."/>
+      <w:lvlJc w:val="right"/>
+      <w:pPr>
+        <w:ind w:left="4320" w:hanging="180"/>
+      </w:pPr>
+    </w:lvl>
+    <w:lvl w:ilvl="6" w:tplc="280A000F" w:tentative="1">
+      <w:start w:val="1"/>
+      <w:numFmt w:val="decimal"/>
+      <w:lvlText w:val="%7."/>
+      <w:lvlJc w:val="left"/>
+      <w:pPr>
+        <w:ind w:left="5040" w:hanging="360"/>
+      </w:pPr>
+    </w:lvl>
+    <w:lvl w:ilvl="7" w:tplc="280A0019" w:tentative="1">
+      <w:start w:val="1"/>
+      <w:numFmt w:val="lowerLetter"/>
+      <w:lvlText w:val="%8."/>
+      <w:lvlJc w:val="left"/>
+      <w:pPr>
+        <w:ind w:left="5760" w:hanging="360"/>
+      </w:pPr>
+    </w:lvl>
+    <w:lvl w:ilvl="8" w:tplc="280A001B" w:tentative="1">
+      <w:start w:val="1"/>
+      <w:numFmt w:val="lowerRoman"/>
+      <w:lvlText w:val="%9."/>
+      <w:lvlJc w:val="right"/>
+      <w:pPr>
+        <w:ind w:left="6480" w:hanging="180"/>
+      </w:pPr>
+    </w:lvl>
+  </w:abstractNum>
+  <w:abstractNum w:abstractNumId="2" w15:restartNumberingAfterBreak="0">
+    <w:nsid w:val="45AC227B"/>
+    <w:multiLevelType w:val="multilevel"/>
+    <w:tmpl w:val="1780F4FC"/>
+    <w:lvl w:ilvl="0">
+      <w:start w:val="1"/>
+      <w:numFmt w:val="decimal"/>
+      <w:lvlText w:val="%1."/>
+      <w:lvlJc w:val="left"/>
+      <w:pPr>
+        <w:tabs>
+          <w:tab w:val="num" w:pos="720"/>
+        </w:tabs>
+        <w:ind w:left="720" w:hanging="360"/>
+      </w:pPr>
+    </w:lvl>
+    <w:lvl w:ilvl="1">
+      <w:start w:val="1"/>
+      <w:numFmt w:val="bullet"/>
+      <w:lvlText w:val=""/>
+      <w:lvlJc w:val="left"/>
+      <w:pPr>
+        <w:tabs>
+          <w:tab w:val="num" w:pos="1440"/>
+        </w:tabs>
+        <w:ind w:left="1440" w:hanging="360"/>
+      </w:pPr>
+      <w:rPr>
+        <w:rFonts w:ascii="Symbol" w:hAnsi="Symbol" w:hint="default"/>
+        <w:sz w:val="20"/>
+      </w:rPr>
+    </w:lvl>
+    <w:lvl w:ilvl="2" w:tentative="1">
+      <w:start w:val="1"/>
+      <w:numFmt w:val="decimal"/>
+      <w:lvlText w:val="%3."/>
+      <w:lvlJc w:val="left"/>
+      <w:pPr>
+        <w:tabs>
+          <w:tab w:val="num" w:pos="2160"/>
+        </w:tabs>
+        <w:ind w:left="2160" w:hanging="360"/>
+      </w:pPr>
+    </w:lvl>
+    <w:lvl w:ilvl="3" w:tentative="1">
+      <w:start w:val="1"/>
+      <w:numFmt w:val="decimal"/>
+      <w:lvlText w:val="%4."/>
+      <w:lvlJc w:val="left"/>
+      <w:pPr>
+        <w:tabs>
+          <w:tab w:val="num" w:pos="2880"/>
+        </w:tabs>
+        <w:ind w:left="2880" w:hanging="360"/>
+      </w:pPr>
+    </w:lvl>
+    <w:lvl w:ilvl="4" w:tentative="1">
+      <w:start w:val="1"/>
+      <w:numFmt w:val="decimal"/>
+      <w:lvlText w:val="%5."/>
+      <w:lvlJc w:val="left"/>
+      <w:pPr>
+        <w:tabs>
+          <w:tab w:val="num" w:pos="3600"/>
+        </w:tabs>
+        <w:ind w:left="3600" w:hanging="360"/>
+      </w:pPr>
+    </w:lvl>
+    <w:lvl w:ilvl="5" w:tentative="1">
+      <w:start w:val="1"/>
+      <w:numFmt w:val="decimal"/>
+      <w:lvlText w:val="%6."/>
+      <w:lvlJc w:val="left"/>
+      <w:pPr>
+        <w:tabs>
+          <w:tab w:val="num" w:pos="4320"/>
+        </w:tabs>
+        <w:ind w:left="4320" w:hanging="360"/>
+      </w:pPr>
+    </w:lvl>
+    <w:lvl w:ilvl="6" w:tentative="1">
+      <w:start w:val="1"/>
+      <w:numFmt w:val="decimal"/>
+      <w:lvlText w:val="%7."/>
+      <w:lvlJc w:val="left"/>
+      <w:pPr>
+        <w:tabs>
+          <w:tab w:val="num" w:pos="5040"/>
+        </w:tabs>
+        <w:ind w:left="5040" w:hanging="360"/>
+      </w:pPr>
+    </w:lvl>
+    <w:lvl w:ilvl="7" w:tentative="1">
+      <w:start w:val="1"/>
+      <w:numFmt w:val="decimal"/>
+      <w:lvlText w:val="%8."/>
+      <w:lvlJc w:val="left"/>
+      <w:pPr>
+        <w:tabs>
+          <w:tab w:val="num" w:pos="5760"/>
+        </w:tabs>
+        <w:ind w:left="5760" w:hanging="360"/>
+      </w:pPr>
+    </w:lvl>
+    <w:lvl w:ilvl="8" w:tentative="1">
+      <w:start w:val="1"/>
+      <w:numFmt w:val="decimal"/>
+      <w:lvlText w:val="%9."/>
+      <w:lvlJc w:val="left"/>
+      <w:pPr>
+        <w:tabs>
+          <w:tab w:val="num" w:pos="6480"/>
+        </w:tabs>
+        <w:ind w:left="6480" w:hanging="360"/>
+      </w:pPr>
+    </w:lvl>
+  </w:abstractNum>
+  <w:abstractNum w:abstractNumId="3" w15:restartNumberingAfterBreak="0">
+    <w:nsid w:val="54D9541D"/>
+    <w:multiLevelType w:val="hybridMultilevel"/>
+    <w:tmpl w:val="279AC9C0"/>
+    <w:lvl w:ilvl="0" w:tplc="280A000F">
+      <w:start w:val="1"/>
+      <w:numFmt w:val="decimal"/>
+      <w:lvlText w:val="%1."/>
+      <w:lvlJc w:val="left"/>
+      <w:pPr>
+        <w:ind w:left="720" w:hanging="360"/>
+      </w:pPr>
+    </w:lvl>
+    <w:lvl w:ilvl="1" w:tplc="280A0019" w:tentative="1">
+      <w:start w:val="1"/>
+      <w:numFmt w:val="lowerLetter"/>
+      <w:lvlText w:val="%2."/>
+      <w:lvlJc w:val="left"/>
+      <w:pPr>
+        <w:ind w:left="1440" w:hanging="360"/>
+      </w:pPr>
+    </w:lvl>
+    <w:lvl w:ilvl="2" w:tplc="280A001B" w:tentative="1">
+      <w:start w:val="1"/>
+      <w:numFmt w:val="lowerRoman"/>
+      <w:lvlText w:val="%3."/>
+      <w:lvlJc w:val="right"/>
+      <w:pPr>
+        <w:ind w:left="2160" w:hanging="180"/>
+      </w:pPr>
+    </w:lvl>
+    <w:lvl w:ilvl="3" w:tplc="280A000F" w:tentative="1">
+      <w:start w:val="1"/>
+      <w:numFmt w:val="decimal"/>
+      <w:lvlText w:val="%4."/>
+      <w:lvlJc w:val="left"/>
+      <w:pPr>
+        <w:ind w:left="2880" w:hanging="360"/>
+      </w:pPr>
+    </w:lvl>
+    <w:lvl w:ilvl="4" w:tplc="280A0019" w:tentative="1">
+      <w:start w:val="1"/>
+      <w:numFmt w:val="lowerLetter"/>
+      <w:lvlText w:val="%5."/>
+      <w:lvlJc w:val="left"/>
+      <w:pPr>
+        <w:ind w:left="3600" w:hanging="360"/>
+      </w:pPr>
+    </w:lvl>
+    <w:lvl w:ilvl="5" w:tplc="280A001B" w:tentative="1">
+      <w:start w:val="1"/>
+      <w:numFmt w:val="lowerRoman"/>
+      <w:lvlText w:val="%6."/>
+      <w:lvlJc w:val="right"/>
+      <w:pPr>
+        <w:ind w:left="4320" w:hanging="180"/>
+      </w:pPr>
+    </w:lvl>
+    <w:lvl w:ilvl="6" w:tplc="280A000F" w:tentative="1">
+      <w:start w:val="1"/>
+      <w:numFmt w:val="decimal"/>
+      <w:lvlText w:val="%7."/>
+      <w:lvlJc w:val="left"/>
+      <w:pPr>
+        <w:ind w:left="5040" w:hanging="360"/>
+      </w:pPr>
+    </w:lvl>
+    <w:lvl w:ilvl="7" w:tplc="280A0019" w:tentative="1">
+      <w:start w:val="1"/>
+      <w:numFmt w:val="lowerLetter"/>
+      <w:lvlText w:val="%8."/>
+      <w:lvlJc w:val="left"/>
+      <w:pPr>
+        <w:ind w:left="5760" w:hanging="360"/>
+      </w:pPr>
+    </w:lvl>
+    <w:lvl w:ilvl="8" w:tplc="280A001B" w:tentative="1">
+      <w:start w:val="1"/>
+      <w:numFmt w:val="lowerRoman"/>
+      <w:lvlText w:val="%9."/>
+      <w:lvlJc w:val="right"/>
+      <w:pPr>
+        <w:ind w:left="6480" w:hanging="180"/>
+      </w:pPr>
+    </w:lvl>
+  </w:abstractNum>
+  <w:num w:numId="1" w16cid:durableId="263149978">
+    <w:abstractNumId w:val="2"/>
+  </w:num>
+  <w:num w:numId="2" w16cid:durableId="854537277">
+    <w:abstractNumId w:val="1"/>
+  </w:num>
+  <w:num w:numId="3" w16cid:durableId="273876078">
+    <w:abstractNumId w:val="0"/>
+  </w:num>
+  <w:num w:numId="4" w16cid:durableId="1894077233">
+    <w:abstractNumId w:val="3"/>
+  </w:num>
+</w:numbering>
 </file>
 
 <file path=word/styles.xml><?xml version="1.0" encoding="utf-8"?>
@@ -528,6 +1973,45 @@
       <w:lang w:eastAsia="es-PE"/>
     </w:rPr>
   </w:style>
+  <w:style w:type="paragraph" w:styleId="NormalWeb">
+    <w:name w:val="Normal (Web)"/>
+    <w:basedOn w:val="Normal"/>
+    <w:uiPriority w:val="99"/>
+    <w:semiHidden/>
+    <w:unhideWhenUsed/>
+    <w:rsid w:val="008A2B32"/>
+    <w:pPr>
+      <w:spacing w:before="100" w:beforeAutospacing="1" w:after="100" w:afterAutospacing="1" w:line="240" w:lineRule="auto"/>
+    </w:pPr>
+    <w:rPr>
+      <w:rFonts w:ascii="Times New Roman" w:eastAsia="Times New Roman" w:hAnsi="Times New Roman" w:cs="Times New Roman"/>
+      <w:sz w:val="24"/>
+      <w:szCs w:val="24"/>
+      <w:lang w:eastAsia="es-PE"/>
+    </w:rPr>
+  </w:style>
+  <w:style w:type="character" w:styleId="Textoennegrita">
+    <w:name w:val="Strong"/>
+    <w:basedOn w:val="Fuentedeprrafopredeter"/>
+    <w:uiPriority w:val="22"/>
+    <w:qFormat/>
+    <w:rsid w:val="008A2B32"/>
+    <w:rPr>
+      <w:b/>
+      <w:bCs/>
+    </w:rPr>
+  </w:style>
+  <w:style w:type="paragraph" w:styleId="Prrafodelista">
+    <w:name w:val="List Paragraph"/>
+    <w:basedOn w:val="Normal"/>
+    <w:uiPriority w:val="34"/>
+    <w:qFormat/>
+    <w:rsid w:val="008A2B32"/>
+    <w:pPr>
+      <w:ind w:left="720"/>
+      <w:contextualSpacing/>
+    </w:pPr>
+  </w:style>
 </w:styles>
 </file>
 

</xml_diff>